<commit_message>
Ideas, new stuff, etc.
</commit_message>
<xml_diff>
--- a/Kernidee 2.docx
+++ b/Kernidee 2.docx
@@ -36,8 +36,20 @@
       <w:r>
         <w:t>Hier vielzahl an Datenquellen unterschiedlichster Formate vorhanden</w:t>
       </w:r>
+    </w:p>
+    <w:p/>
+    <w:p>
+      <w:r>
+        <w:t>OSM als Beispiel</w:t>
+      </w:r>
       <w:bookmarkStart w:id="0" w:name="_GoBack"/>
       <w:bookmarkEnd w:id="0"/>
+    </w:p>
+    <w:p/>
+    <w:p>
+      <w:r>
+        <w:t>Referenzen: z.B. GISCUP (gewinner), etc</w:t>
+      </w:r>
     </w:p>
     <w:sectPr>
       <w:pgSz w:w="11906" w:h="16838"/>

</xml_diff>